<commit_message>
Adding, Removing, modifying and viewing the workers data
</commit_message>
<xml_diff>
--- a/documents/team_contribution.docx
+++ b/documents/team_contribution.docx
@@ -1,6 +1,6 @@
 
 <file path=word/document.xml><?xml version="1.0" encoding="utf-8"?>
-<w:document xmlns:wpc="http://schemas.microsoft.com/office/word/2010/wordprocessingCanvas" xmlns:mc="http://schemas.openxmlformats.org/markup-compatibility/2006" xmlns:o="urn:schemas-microsoft-com:office:office" xmlns:r="http://schemas.openxmlformats.org/officeDocument/2006/relationships" xmlns:m="http://schemas.openxmlformats.org/officeDocument/2006/math" xmlns:v="urn:schemas-microsoft-com:vml" xmlns:wp14="http://schemas.microsoft.com/office/word/2010/wordprocessingDrawing" xmlns:wp="http://schemas.openxmlformats.org/drawingml/2006/wordprocessingDrawing" xmlns:w10="urn:schemas-microsoft-com:office:word" xmlns:w="http://schemas.openxmlformats.org/wordprocessingml/2006/main" xmlns:w14="http://schemas.microsoft.com/office/word/2010/wordml" xmlns:w15="http://schemas.microsoft.com/office/word/2012/wordml" xmlns:wpg="http://schemas.microsoft.com/office/word/2010/wordprocessingGroup" xmlns:wpi="http://schemas.microsoft.com/office/word/2010/wordprocessingInk" xmlns:wne="http://schemas.microsoft.com/office/word/2006/wordml" xmlns:wps="http://schemas.microsoft.com/office/word/2010/wordprocessingShape" mc:Ignorable="w14 w15 wp14">
+<w:document xmlns:wpc="http://schemas.microsoft.com/office/word/2010/wordprocessingCanvas" xmlns:cx="http://schemas.microsoft.com/office/drawing/2014/chartex" xmlns:cx1="http://schemas.microsoft.com/office/drawing/2015/9/8/chartex" xmlns:cx2="http://schemas.microsoft.com/office/drawing/2015/10/21/chartex" xmlns:cx3="http://schemas.microsoft.com/office/drawing/2016/5/9/chartex" xmlns:cx4="http://schemas.microsoft.com/office/drawing/2016/5/10/chartex" xmlns:cx5="http://schemas.microsoft.com/office/drawing/2016/5/11/chartex" xmlns:cx6="http://schemas.microsoft.com/office/drawing/2016/5/12/chartex" xmlns:cx7="http://schemas.microsoft.com/office/drawing/2016/5/13/chartex" xmlns:cx8="http://schemas.microsoft.com/office/drawing/2016/5/14/chartex" xmlns:mc="http://schemas.openxmlformats.org/markup-compatibility/2006" xmlns:aink="http://schemas.microsoft.com/office/drawing/2016/ink" xmlns:am3d="http://schemas.microsoft.com/office/drawing/2017/model3d" xmlns:o="urn:schemas-microsoft-com:office:office" xmlns:r="http://schemas.openxmlformats.org/officeDocument/2006/relationships" xmlns:m="http://schemas.openxmlformats.org/officeDocument/2006/math" xmlns:v="urn:schemas-microsoft-com:vml" xmlns:wp14="http://schemas.microsoft.com/office/word/2010/wordprocessingDrawing" xmlns:wp="http://schemas.openxmlformats.org/drawingml/2006/wordprocessingDrawing" xmlns:w10="urn:schemas-microsoft-com:office:word" xmlns:w="http://schemas.openxmlformats.org/wordprocessingml/2006/main" xmlns:w14="http://schemas.microsoft.com/office/word/2010/wordml" xmlns:w15="http://schemas.microsoft.com/office/word/2012/wordml" xmlns:w16cid="http://schemas.microsoft.com/office/word/2016/wordml/cid" xmlns:w16se="http://schemas.microsoft.com/office/word/2015/wordml/symex" xmlns:wpg="http://schemas.microsoft.com/office/word/2010/wordprocessingGroup" xmlns:wpi="http://schemas.microsoft.com/office/word/2010/wordprocessingInk" xmlns:wne="http://schemas.microsoft.com/office/word/2006/wordml" xmlns:wps="http://schemas.microsoft.com/office/word/2010/wordprocessingShape" mc:Ignorable="w14 w15 w16se w16cid wp14">
   <w:body>
     <w:p>
       <w:pPr>
@@ -48,22 +48,7 @@
           <w:szCs w:val="28"/>
         </w:rPr>
         <w:br/>
-      </w:r>
-      <w:proofErr w:type="spellStart"/>
-      <w:r>
-        <w:rPr>
-          <w:sz w:val="28"/>
-          <w:szCs w:val="28"/>
-        </w:rPr>
-        <w:t>Anas</w:t>
-      </w:r>
-      <w:proofErr w:type="spellEnd"/>
-      <w:r>
-        <w:rPr>
-          <w:sz w:val="28"/>
-          <w:szCs w:val="28"/>
-        </w:rPr>
-        <w:t>:</w:t>
+        <w:t>Anas:</w:t>
       </w:r>
       <w:r>
         <w:rPr>
@@ -78,22 +63,7 @@
           <w:szCs w:val="28"/>
         </w:rPr>
         <w:br/>
-      </w:r>
-      <w:proofErr w:type="spellStart"/>
-      <w:r>
-        <w:rPr>
-          <w:sz w:val="28"/>
-          <w:szCs w:val="28"/>
-        </w:rPr>
-        <w:t>Rares</w:t>
-      </w:r>
-      <w:proofErr w:type="spellEnd"/>
-      <w:r>
-        <w:rPr>
-          <w:sz w:val="28"/>
-          <w:szCs w:val="28"/>
-        </w:rPr>
-        <w:t>:</w:t>
+        <w:t>Rares:</w:t>
       </w:r>
       <w:r>
         <w:rPr>
@@ -206,319 +176,214 @@
           <w:sz w:val="28"/>
           <w:szCs w:val="28"/>
         </w:rPr>
-        <w:t>, redesign</w:t>
+        <w:t>, redesigned GUI</w:t>
+      </w:r>
+      <w:r>
+        <w:rPr>
+          <w:sz w:val="28"/>
+          <w:szCs w:val="28"/>
+        </w:rPr>
+        <w:br/>
+        <w:t>Anas:</w:t>
+      </w:r>
+      <w:r>
+        <w:rPr>
+          <w:sz w:val="28"/>
+          <w:szCs w:val="28"/>
+        </w:rPr>
+        <w:br/>
+        <w:t>Rares:</w:t>
+      </w:r>
+      <w:r>
+        <w:rPr>
+          <w:sz w:val="28"/>
+          <w:szCs w:val="28"/>
+        </w:rPr>
+        <w:br/>
+        <w:t>Denys:</w:t>
+      </w:r>
+    </w:p>
+    <w:p>
+      <w:pPr>
+        <w:rPr>
+          <w:sz w:val="28"/>
+          <w:szCs w:val="28"/>
+        </w:rPr>
+      </w:pPr>
+    </w:p>
+    <w:p>
+      <w:pPr>
+        <w:rPr>
+          <w:sz w:val="28"/>
+          <w:szCs w:val="28"/>
+        </w:rPr>
+      </w:pPr>
+    </w:p>
+    <w:p>
+      <w:pPr>
+        <w:rPr>
+          <w:b/>
+          <w:bCs/>
+          <w:sz w:val="28"/>
+          <w:szCs w:val="28"/>
+        </w:rPr>
+      </w:pPr>
+      <w:r>
+        <w:rPr>
+          <w:b/>
+          <w:bCs/>
+          <w:sz w:val="28"/>
+          <w:szCs w:val="28"/>
+        </w:rPr>
+        <w:t>Week 3:</w:t>
+      </w:r>
+    </w:p>
+    <w:p>
+      <w:pPr>
+        <w:rPr>
+          <w:sz w:val="28"/>
+          <w:szCs w:val="28"/>
+        </w:rPr>
+      </w:pPr>
+      <w:r>
+        <w:rPr>
+          <w:sz w:val="28"/>
+          <w:szCs w:val="28"/>
+        </w:rPr>
+        <w:t>Rawan:</w:t>
+      </w:r>
+      <w:r>
+        <w:rPr>
+          <w:sz w:val="28"/>
+          <w:szCs w:val="28"/>
+        </w:rPr>
+        <w:t xml:space="preserve"> </w:t>
+      </w:r>
+      <w:r>
+        <w:rPr>
+          <w:sz w:val="28"/>
+          <w:szCs w:val="28"/>
+        </w:rPr>
+        <w:t xml:space="preserve">Create, update and finalize </w:t>
+      </w:r>
+      <w:r>
+        <w:rPr>
+          <w:sz w:val="28"/>
+          <w:szCs w:val="28"/>
+        </w:rPr>
+        <w:t>UML</w:t>
+      </w:r>
+      <w:r>
+        <w:rPr>
+          <w:sz w:val="28"/>
+          <w:szCs w:val="28"/>
+        </w:rPr>
+        <w:br/>
+        <w:t>Anas:</w:t>
+      </w:r>
+      <w:r>
+        <w:rPr>
+          <w:sz w:val="28"/>
+          <w:szCs w:val="28"/>
+        </w:rPr>
+        <w:t xml:space="preserve"> UML, ERD</w:t>
+      </w:r>
+      <w:r>
+        <w:rPr>
+          <w:sz w:val="28"/>
+          <w:szCs w:val="28"/>
+        </w:rPr>
+        <w:t>, database tables</w:t>
+      </w:r>
+      <w:r>
+        <w:rPr>
+          <w:sz w:val="28"/>
+          <w:szCs w:val="28"/>
+        </w:rPr>
+        <w:br/>
+        <w:t>Rares:</w:t>
+      </w:r>
+      <w:r>
+        <w:rPr>
+          <w:sz w:val="28"/>
+          <w:szCs w:val="28"/>
+        </w:rPr>
+        <w:t xml:space="preserve"> UML</w:t>
+      </w:r>
+      <w:r>
+        <w:rPr>
+          <w:sz w:val="28"/>
+          <w:szCs w:val="28"/>
+        </w:rPr>
+        <w:br/>
+        <w:t>Denys:</w:t>
+      </w:r>
+      <w:r>
+        <w:rPr>
+          <w:sz w:val="28"/>
+          <w:szCs w:val="28"/>
+        </w:rPr>
+        <w:t xml:space="preserve"> UML, ERD</w:t>
+      </w:r>
+    </w:p>
+    <w:p>
+      <w:pPr>
+        <w:rPr>
+          <w:sz w:val="28"/>
+          <w:szCs w:val="28"/>
+        </w:rPr>
+      </w:pPr>
+    </w:p>
+    <w:p>
+      <w:pPr>
+        <w:rPr>
+          <w:b/>
+          <w:bCs/>
+          <w:sz w:val="28"/>
+          <w:szCs w:val="28"/>
+        </w:rPr>
+      </w:pPr>
+      <w:r>
+        <w:rPr>
+          <w:b/>
+          <w:bCs/>
+          <w:sz w:val="28"/>
+          <w:szCs w:val="28"/>
+        </w:rPr>
+        <w:t>Week 4:</w:t>
+      </w:r>
+    </w:p>
+    <w:p>
+      <w:pPr>
+        <w:rPr>
+          <w:sz w:val="28"/>
+          <w:szCs w:val="28"/>
+        </w:rPr>
+      </w:pPr>
+      <w:r>
+        <w:rPr>
+          <w:sz w:val="28"/>
+          <w:szCs w:val="28"/>
+        </w:rPr>
+        <w:t>Rawan: Update GUI based on UML.</w:t>
+      </w:r>
+    </w:p>
+    <w:p>
+      <w:pPr>
+        <w:rPr>
+          <w:sz w:val="28"/>
+          <w:szCs w:val="28"/>
+        </w:rPr>
+      </w:pPr>
+      <w:r>
+        <w:rPr>
+          <w:sz w:val="28"/>
+          <w:szCs w:val="28"/>
+        </w:rPr>
+        <w:t>Anas: Adding, Removing, Modifying and Viewing the workers data through the database and a connection to the database is built.</w:t>
       </w:r>
       <w:bookmarkStart w:id="0" w:name="_GoBack"/>
       <w:bookmarkEnd w:id="0"/>
-      <w:r>
-        <w:rPr>
-          <w:sz w:val="28"/>
-          <w:szCs w:val="28"/>
-        </w:rPr>
-        <w:t xml:space="preserve"> GUI</w:t>
-      </w:r>
-      <w:r>
-        <w:rPr>
-          <w:sz w:val="28"/>
-          <w:szCs w:val="28"/>
-        </w:rPr>
-        <w:br/>
-      </w:r>
-      <w:proofErr w:type="spellStart"/>
-      <w:r>
-        <w:rPr>
-          <w:sz w:val="28"/>
-          <w:szCs w:val="28"/>
-        </w:rPr>
-        <w:t>Anas</w:t>
-      </w:r>
-      <w:proofErr w:type="spellEnd"/>
-      <w:proofErr w:type="gramStart"/>
-      <w:r>
-        <w:rPr>
-          <w:sz w:val="28"/>
-          <w:szCs w:val="28"/>
-        </w:rPr>
-        <w:t>:</w:t>
-      </w:r>
-      <w:proofErr w:type="gramEnd"/>
-      <w:r>
-        <w:rPr>
-          <w:sz w:val="28"/>
-          <w:szCs w:val="28"/>
-        </w:rPr>
-        <w:br/>
-      </w:r>
-      <w:proofErr w:type="spellStart"/>
-      <w:r>
-        <w:rPr>
-          <w:sz w:val="28"/>
-          <w:szCs w:val="28"/>
-        </w:rPr>
-        <w:t>Rares</w:t>
-      </w:r>
-      <w:proofErr w:type="spellEnd"/>
-      <w:r>
-        <w:rPr>
-          <w:sz w:val="28"/>
-          <w:szCs w:val="28"/>
-        </w:rPr>
-        <w:t>:</w:t>
-      </w:r>
-      <w:r>
-        <w:rPr>
-          <w:sz w:val="28"/>
-          <w:szCs w:val="28"/>
-        </w:rPr>
-        <w:br/>
-        <w:t>Denys:</w:t>
-      </w:r>
-    </w:p>
-    <w:p>
-      <w:pPr>
-        <w:rPr>
-          <w:sz w:val="28"/>
-          <w:szCs w:val="28"/>
-        </w:rPr>
-      </w:pPr>
-    </w:p>
-    <w:p>
-      <w:pPr>
-        <w:rPr>
-          <w:sz w:val="28"/>
-          <w:szCs w:val="28"/>
-        </w:rPr>
-      </w:pPr>
-    </w:p>
-    <w:p>
-      <w:pPr>
-        <w:rPr>
-          <w:b/>
-          <w:bCs/>
-          <w:sz w:val="28"/>
-          <w:szCs w:val="28"/>
-        </w:rPr>
-      </w:pPr>
-      <w:r>
-        <w:rPr>
-          <w:b/>
-          <w:bCs/>
-          <w:sz w:val="28"/>
-          <w:szCs w:val="28"/>
-        </w:rPr>
-        <w:t>Week 3:</w:t>
-      </w:r>
-    </w:p>
-    <w:p>
-      <w:pPr>
-        <w:rPr>
-          <w:sz w:val="28"/>
-          <w:szCs w:val="28"/>
-        </w:rPr>
-      </w:pPr>
-      <w:r>
-        <w:rPr>
-          <w:sz w:val="28"/>
-          <w:szCs w:val="28"/>
-        </w:rPr>
-        <w:t>Rawan:</w:t>
-      </w:r>
-      <w:r>
-        <w:rPr>
-          <w:sz w:val="28"/>
-          <w:szCs w:val="28"/>
-        </w:rPr>
-        <w:t xml:space="preserve"> </w:t>
-      </w:r>
-      <w:r>
-        <w:rPr>
-          <w:sz w:val="28"/>
-          <w:szCs w:val="28"/>
-        </w:rPr>
-        <w:t xml:space="preserve">Create, update and finalize </w:t>
-      </w:r>
-      <w:r>
-        <w:rPr>
-          <w:sz w:val="28"/>
-          <w:szCs w:val="28"/>
-        </w:rPr>
-        <w:t>UML</w:t>
-      </w:r>
-      <w:r>
-        <w:rPr>
-          <w:sz w:val="28"/>
-          <w:szCs w:val="28"/>
-        </w:rPr>
-        <w:br/>
-      </w:r>
-      <w:proofErr w:type="spellStart"/>
-      <w:r>
-        <w:rPr>
-          <w:sz w:val="28"/>
-          <w:szCs w:val="28"/>
-        </w:rPr>
-        <w:t>Anas</w:t>
-      </w:r>
-      <w:proofErr w:type="spellEnd"/>
-      <w:r>
-        <w:rPr>
-          <w:sz w:val="28"/>
-          <w:szCs w:val="28"/>
-        </w:rPr>
-        <w:t>:</w:t>
-      </w:r>
-      <w:r>
-        <w:rPr>
-          <w:sz w:val="28"/>
-          <w:szCs w:val="28"/>
-        </w:rPr>
-        <w:t xml:space="preserve"> UML, ERD</w:t>
-      </w:r>
-      <w:r>
-        <w:rPr>
-          <w:sz w:val="28"/>
-          <w:szCs w:val="28"/>
-        </w:rPr>
-        <w:t>, database tables</w:t>
-      </w:r>
-      <w:r>
-        <w:rPr>
-          <w:sz w:val="28"/>
-          <w:szCs w:val="28"/>
-        </w:rPr>
-        <w:br/>
-      </w:r>
-      <w:proofErr w:type="spellStart"/>
-      <w:r>
-        <w:rPr>
-          <w:sz w:val="28"/>
-          <w:szCs w:val="28"/>
-        </w:rPr>
-        <w:t>Rares</w:t>
-      </w:r>
-      <w:proofErr w:type="spellEnd"/>
-      <w:r>
-        <w:rPr>
-          <w:sz w:val="28"/>
-          <w:szCs w:val="28"/>
-        </w:rPr>
-        <w:t>:</w:t>
-      </w:r>
-      <w:r>
-        <w:rPr>
-          <w:sz w:val="28"/>
-          <w:szCs w:val="28"/>
-        </w:rPr>
-        <w:t xml:space="preserve"> UML</w:t>
-      </w:r>
-      <w:r>
-        <w:rPr>
-          <w:sz w:val="28"/>
-          <w:szCs w:val="28"/>
-        </w:rPr>
-        <w:br/>
-        <w:t>Denys:</w:t>
-      </w:r>
-      <w:r>
-        <w:rPr>
-          <w:sz w:val="28"/>
-          <w:szCs w:val="28"/>
-        </w:rPr>
-        <w:t xml:space="preserve"> UML, ERD</w:t>
-      </w:r>
-    </w:p>
-    <w:p>
-      <w:pPr>
-        <w:rPr>
-          <w:sz w:val="28"/>
-          <w:szCs w:val="28"/>
-        </w:rPr>
-      </w:pPr>
-    </w:p>
-    <w:p>
-      <w:pPr>
-        <w:rPr>
-          <w:b/>
-          <w:bCs/>
-          <w:sz w:val="28"/>
-          <w:szCs w:val="28"/>
-        </w:rPr>
-      </w:pPr>
-      <w:r>
-        <w:rPr>
-          <w:b/>
-          <w:bCs/>
-          <w:sz w:val="28"/>
-          <w:szCs w:val="28"/>
-        </w:rPr>
-        <w:t>Week 4:</w:t>
-      </w:r>
-    </w:p>
-    <w:p>
-      <w:pPr>
-        <w:rPr>
-          <w:sz w:val="28"/>
-          <w:szCs w:val="28"/>
-        </w:rPr>
-      </w:pPr>
-      <w:r>
-        <w:rPr>
-          <w:sz w:val="28"/>
-          <w:szCs w:val="28"/>
-        </w:rPr>
-        <w:t xml:space="preserve">Rawan: Update GUI based on UML, Implement </w:t>
-      </w:r>
-      <w:r>
-        <w:rPr>
-          <w:sz w:val="28"/>
-          <w:szCs w:val="28"/>
-        </w:rPr>
-        <w:t>functionalities (</w:t>
-      </w:r>
-      <w:r>
-        <w:rPr>
-          <w:sz w:val="28"/>
-          <w:szCs w:val="28"/>
-        </w:rPr>
-        <w:t>login, reset password, view statistics about the employees for the administrator and the manager)</w:t>
-      </w:r>
-    </w:p>
-    <w:p>
-      <w:pPr>
-        <w:rPr>
-          <w:b/>
-          <w:bCs/>
-          <w:sz w:val="28"/>
-          <w:szCs w:val="28"/>
-        </w:rPr>
-      </w:pPr>
-    </w:p>
-    <w:p>
-      <w:pPr>
-        <w:rPr>
-          <w:b/>
-          <w:bCs/>
-          <w:sz w:val="28"/>
-          <w:szCs w:val="28"/>
-        </w:rPr>
-      </w:pPr>
-      <w:r>
-        <w:rPr>
-          <w:b/>
-          <w:bCs/>
-          <w:sz w:val="28"/>
-          <w:szCs w:val="28"/>
-        </w:rPr>
-        <w:t>Week 5:</w:t>
-      </w:r>
-    </w:p>
-    <w:p>
-      <w:pPr>
-        <w:rPr>
-          <w:sz w:val="28"/>
-          <w:szCs w:val="28"/>
-        </w:rPr>
-      </w:pPr>
     </w:p>
     <w:p>
       <w:pPr>
@@ -547,7 +412,7 @@
 </file>
 
 <file path=word/styles.xml><?xml version="1.0" encoding="utf-8"?>
-<w:styles xmlns:mc="http://schemas.openxmlformats.org/markup-compatibility/2006" xmlns:r="http://schemas.openxmlformats.org/officeDocument/2006/relationships" xmlns:w="http://schemas.openxmlformats.org/wordprocessingml/2006/main" xmlns:w14="http://schemas.microsoft.com/office/word/2010/wordml" xmlns:w15="http://schemas.microsoft.com/office/word/2012/wordml" mc:Ignorable="w14 w15">
+<w:styles xmlns:mc="http://schemas.openxmlformats.org/markup-compatibility/2006" xmlns:r="http://schemas.openxmlformats.org/officeDocument/2006/relationships" xmlns:w="http://schemas.openxmlformats.org/wordprocessingml/2006/main" xmlns:w14="http://schemas.microsoft.com/office/word/2010/wordml" xmlns:w15="http://schemas.microsoft.com/office/word/2012/wordml" xmlns:w16cid="http://schemas.microsoft.com/office/word/2016/wordml/cid" xmlns:w16se="http://schemas.microsoft.com/office/word/2015/wordml/symex" mc:Ignorable="w14 w15 w16se w16cid">
   <w:docDefaults>
     <w:rPrDefault>
       <w:rPr>
@@ -563,7 +428,7 @@
       </w:pPr>
     </w:pPrDefault>
   </w:docDefaults>
-  <w:latentStyles w:defLockedState="0" w:defUIPriority="99" w:defSemiHidden="0" w:defUnhideWhenUsed="0" w:defQFormat="0" w:count="371">
+  <w:latentStyles w:defLockedState="0" w:defUIPriority="99" w:defSemiHidden="0" w:defUnhideWhenUsed="0" w:defQFormat="0" w:count="376">
     <w:lsdException w:name="Normal" w:uiPriority="0" w:qFormat="1"/>
     <w:lsdException w:name="heading 1" w:uiPriority="9" w:qFormat="1"/>
     <w:lsdException w:name="heading 2" w:semiHidden="1" w:uiPriority="9" w:unhideWhenUsed="1" w:qFormat="1"/>
@@ -669,7 +534,6 @@
     <w:lsdException w:name="HTML Sample" w:semiHidden="1" w:unhideWhenUsed="1"/>
     <w:lsdException w:name="HTML Typewriter" w:semiHidden="1" w:unhideWhenUsed="1"/>
     <w:lsdException w:name="HTML Variable" w:semiHidden="1" w:unhideWhenUsed="1"/>
-    <w:lsdException w:name="Normal Table" w:semiHidden="1" w:unhideWhenUsed="1"/>
     <w:lsdException w:name="annotation subject" w:semiHidden="1" w:unhideWhenUsed="1"/>
     <w:lsdException w:name="No List" w:semiHidden="1" w:unhideWhenUsed="1"/>
     <w:lsdException w:name="Outline List 1" w:semiHidden="1" w:unhideWhenUsed="1"/>
@@ -712,11 +576,8 @@
     <w:lsdException w:name="Table Contemporary" w:semiHidden="1" w:unhideWhenUsed="1"/>
     <w:lsdException w:name="Table Elegant" w:semiHidden="1" w:unhideWhenUsed="1"/>
     <w:lsdException w:name="Table Professional" w:semiHidden="1" w:unhideWhenUsed="1"/>
-    <w:lsdException w:name="Table Subtle 1" w:semiHidden="1" w:unhideWhenUsed="1"/>
     <w:lsdException w:name="Table Subtle 2" w:semiHidden="1" w:unhideWhenUsed="1"/>
     <w:lsdException w:name="Table Web 1" w:semiHidden="1" w:unhideWhenUsed="1"/>
-    <w:lsdException w:name="Table Web 2" w:semiHidden="1" w:unhideWhenUsed="1"/>
-    <w:lsdException w:name="Table Web 3" w:semiHidden="1" w:unhideWhenUsed="1"/>
     <w:lsdException w:name="Balloon Text" w:semiHidden="1" w:unhideWhenUsed="1"/>
     <w:lsdException w:name="Table Grid" w:uiPriority="39"/>
     <w:lsdException w:name="Table Theme" w:semiHidden="1" w:unhideWhenUsed="1"/>
@@ -935,6 +796,11 @@
     <w:lsdException w:name="List Table 5 Dark Accent 6" w:uiPriority="50"/>
     <w:lsdException w:name="List Table 6 Colorful Accent 6" w:uiPriority="51"/>
     <w:lsdException w:name="List Table 7 Colorful Accent 6" w:uiPriority="52"/>
+    <w:lsdException w:name="Mention" w:semiHidden="1" w:unhideWhenUsed="1"/>
+    <w:lsdException w:name="Smart Hyperlink" w:semiHidden="1" w:unhideWhenUsed="1"/>
+    <w:lsdException w:name="Hashtag" w:semiHidden="1" w:unhideWhenUsed="1"/>
+    <w:lsdException w:name="Unresolved Mention" w:semiHidden="1" w:unhideWhenUsed="1"/>
+    <w:lsdException w:name="Smart Link" w:semiHidden="1" w:unhideWhenUsed="1"/>
   </w:latentStyles>
   <w:style w:type="paragraph" w:default="1" w:styleId="Normal">
     <w:name w:val="Normal"/>

</xml_diff>

<commit_message>
Revert "Adding, Removing, modifying and viewing the workers data"
This reverts commit cd46ae8edb6525cee1554f959c616598cb15f59e
</commit_message>
<xml_diff>
--- a/documents/team_contribution.docx
+++ b/documents/team_contribution.docx
@@ -1,6 +1,6 @@
 
 <file path=word/document.xml><?xml version="1.0" encoding="utf-8"?>
-<w:document xmlns:wpc="http://schemas.microsoft.com/office/word/2010/wordprocessingCanvas" xmlns:cx="http://schemas.microsoft.com/office/drawing/2014/chartex" xmlns:cx1="http://schemas.microsoft.com/office/drawing/2015/9/8/chartex" xmlns:cx2="http://schemas.microsoft.com/office/drawing/2015/10/21/chartex" xmlns:cx3="http://schemas.microsoft.com/office/drawing/2016/5/9/chartex" xmlns:cx4="http://schemas.microsoft.com/office/drawing/2016/5/10/chartex" xmlns:cx5="http://schemas.microsoft.com/office/drawing/2016/5/11/chartex" xmlns:cx6="http://schemas.microsoft.com/office/drawing/2016/5/12/chartex" xmlns:cx7="http://schemas.microsoft.com/office/drawing/2016/5/13/chartex" xmlns:cx8="http://schemas.microsoft.com/office/drawing/2016/5/14/chartex" xmlns:mc="http://schemas.openxmlformats.org/markup-compatibility/2006" xmlns:aink="http://schemas.microsoft.com/office/drawing/2016/ink" xmlns:am3d="http://schemas.microsoft.com/office/drawing/2017/model3d" xmlns:o="urn:schemas-microsoft-com:office:office" xmlns:r="http://schemas.openxmlformats.org/officeDocument/2006/relationships" xmlns:m="http://schemas.openxmlformats.org/officeDocument/2006/math" xmlns:v="urn:schemas-microsoft-com:vml" xmlns:wp14="http://schemas.microsoft.com/office/word/2010/wordprocessingDrawing" xmlns:wp="http://schemas.openxmlformats.org/drawingml/2006/wordprocessingDrawing" xmlns:w10="urn:schemas-microsoft-com:office:word" xmlns:w="http://schemas.openxmlformats.org/wordprocessingml/2006/main" xmlns:w14="http://schemas.microsoft.com/office/word/2010/wordml" xmlns:w15="http://schemas.microsoft.com/office/word/2012/wordml" xmlns:w16cid="http://schemas.microsoft.com/office/word/2016/wordml/cid" xmlns:w16se="http://schemas.microsoft.com/office/word/2015/wordml/symex" xmlns:wpg="http://schemas.microsoft.com/office/word/2010/wordprocessingGroup" xmlns:wpi="http://schemas.microsoft.com/office/word/2010/wordprocessingInk" xmlns:wne="http://schemas.microsoft.com/office/word/2006/wordml" xmlns:wps="http://schemas.microsoft.com/office/word/2010/wordprocessingShape" mc:Ignorable="w14 w15 w16se w16cid wp14">
+<w:document xmlns:wpc="http://schemas.microsoft.com/office/word/2010/wordprocessingCanvas" xmlns:mc="http://schemas.openxmlformats.org/markup-compatibility/2006" xmlns:o="urn:schemas-microsoft-com:office:office" xmlns:r="http://schemas.openxmlformats.org/officeDocument/2006/relationships" xmlns:m="http://schemas.openxmlformats.org/officeDocument/2006/math" xmlns:v="urn:schemas-microsoft-com:vml" xmlns:wp14="http://schemas.microsoft.com/office/word/2010/wordprocessingDrawing" xmlns:wp="http://schemas.openxmlformats.org/drawingml/2006/wordprocessingDrawing" xmlns:w10="urn:schemas-microsoft-com:office:word" xmlns:w="http://schemas.openxmlformats.org/wordprocessingml/2006/main" xmlns:w14="http://schemas.microsoft.com/office/word/2010/wordml" xmlns:w15="http://schemas.microsoft.com/office/word/2012/wordml" xmlns:wpg="http://schemas.microsoft.com/office/word/2010/wordprocessingGroup" xmlns:wpi="http://schemas.microsoft.com/office/word/2010/wordprocessingInk" xmlns:wne="http://schemas.microsoft.com/office/word/2006/wordml" xmlns:wps="http://schemas.microsoft.com/office/word/2010/wordprocessingShape" mc:Ignorable="w14 w15 wp14">
   <w:body>
     <w:p>
       <w:pPr>
@@ -48,7 +48,22 @@
           <w:szCs w:val="28"/>
         </w:rPr>
         <w:br/>
-        <w:t>Anas:</w:t>
+      </w:r>
+      <w:proofErr w:type="spellStart"/>
+      <w:r>
+        <w:rPr>
+          <w:sz w:val="28"/>
+          <w:szCs w:val="28"/>
+        </w:rPr>
+        <w:t>Anas</w:t>
+      </w:r>
+      <w:proofErr w:type="spellEnd"/>
+      <w:r>
+        <w:rPr>
+          <w:sz w:val="28"/>
+          <w:szCs w:val="28"/>
+        </w:rPr>
+        <w:t>:</w:t>
       </w:r>
       <w:r>
         <w:rPr>
@@ -63,7 +78,22 @@
           <w:szCs w:val="28"/>
         </w:rPr>
         <w:br/>
-        <w:t>Rares:</w:t>
+      </w:r>
+      <w:proofErr w:type="spellStart"/>
+      <w:r>
+        <w:rPr>
+          <w:sz w:val="28"/>
+          <w:szCs w:val="28"/>
+        </w:rPr>
+        <w:t>Rares</w:t>
+      </w:r>
+      <w:proofErr w:type="spellEnd"/>
+      <w:r>
+        <w:rPr>
+          <w:sz w:val="28"/>
+          <w:szCs w:val="28"/>
+        </w:rPr>
+        <w:t>:</w:t>
       </w:r>
       <w:r>
         <w:rPr>
@@ -176,7 +206,16 @@
           <w:sz w:val="28"/>
           <w:szCs w:val="28"/>
         </w:rPr>
-        <w:t>, redesigned GUI</w:t>
+        <w:t>, redesign</w:t>
+      </w:r>
+      <w:bookmarkStart w:id="0" w:name="_GoBack"/>
+      <w:bookmarkEnd w:id="0"/>
+      <w:r>
+        <w:rPr>
+          <w:sz w:val="28"/>
+          <w:szCs w:val="28"/>
+        </w:rPr>
+        <w:t xml:space="preserve"> GUI</w:t>
       </w:r>
       <w:r>
         <w:rPr>
@@ -184,15 +223,47 @@
           <w:szCs w:val="28"/>
         </w:rPr>
         <w:br/>
-        <w:t>Anas:</w:t>
-      </w:r>
+      </w:r>
+      <w:proofErr w:type="spellStart"/>
+      <w:r>
+        <w:rPr>
+          <w:sz w:val="28"/>
+          <w:szCs w:val="28"/>
+        </w:rPr>
+        <w:t>Anas</w:t>
+      </w:r>
+      <w:proofErr w:type="spellEnd"/>
+      <w:proofErr w:type="gramStart"/>
+      <w:r>
+        <w:rPr>
+          <w:sz w:val="28"/>
+          <w:szCs w:val="28"/>
+        </w:rPr>
+        <w:t>:</w:t>
+      </w:r>
+      <w:proofErr w:type="gramEnd"/>
       <w:r>
         <w:rPr>
           <w:sz w:val="28"/>
           <w:szCs w:val="28"/>
         </w:rPr>
         <w:br/>
-        <w:t>Rares:</w:t>
+      </w:r>
+      <w:proofErr w:type="spellStart"/>
+      <w:r>
+        <w:rPr>
+          <w:sz w:val="28"/>
+          <w:szCs w:val="28"/>
+        </w:rPr>
+        <w:t>Rares</w:t>
+      </w:r>
+      <w:proofErr w:type="spellEnd"/>
+      <w:r>
+        <w:rPr>
+          <w:sz w:val="28"/>
+          <w:szCs w:val="28"/>
+        </w:rPr>
+        <w:t>:</w:t>
       </w:r>
       <w:r>
         <w:rPr>
@@ -279,7 +350,22 @@
           <w:szCs w:val="28"/>
         </w:rPr>
         <w:br/>
-        <w:t>Anas:</w:t>
+      </w:r>
+      <w:proofErr w:type="spellStart"/>
+      <w:r>
+        <w:rPr>
+          <w:sz w:val="28"/>
+          <w:szCs w:val="28"/>
+        </w:rPr>
+        <w:t>Anas</w:t>
+      </w:r>
+      <w:proofErr w:type="spellEnd"/>
+      <w:r>
+        <w:rPr>
+          <w:sz w:val="28"/>
+          <w:szCs w:val="28"/>
+        </w:rPr>
+        <w:t>:</w:t>
       </w:r>
       <w:r>
         <w:rPr>
@@ -301,7 +387,22 @@
           <w:szCs w:val="28"/>
         </w:rPr>
         <w:br/>
-        <w:t>Rares:</w:t>
+      </w:r>
+      <w:proofErr w:type="spellStart"/>
+      <w:r>
+        <w:rPr>
+          <w:sz w:val="28"/>
+          <w:szCs w:val="28"/>
+        </w:rPr>
+        <w:t>Rares</w:t>
+      </w:r>
+      <w:proofErr w:type="spellEnd"/>
+      <w:r>
+        <w:rPr>
+          <w:sz w:val="28"/>
+          <w:szCs w:val="28"/>
+        </w:rPr>
+        <w:t>:</w:t>
       </w:r>
       <w:r>
         <w:rPr>
@@ -365,25 +466,59 @@
           <w:sz w:val="28"/>
           <w:szCs w:val="28"/>
         </w:rPr>
-        <w:t>Rawan: Update GUI based on UML.</w:t>
-      </w:r>
-    </w:p>
-    <w:p>
-      <w:pPr>
-        <w:rPr>
-          <w:sz w:val="28"/>
-          <w:szCs w:val="28"/>
-        </w:rPr>
-      </w:pPr>
-      <w:r>
-        <w:rPr>
-          <w:sz w:val="28"/>
-          <w:szCs w:val="28"/>
-        </w:rPr>
-        <w:t>Anas: Adding, Removing, Modifying and Viewing the workers data through the database and a connection to the database is built.</w:t>
-      </w:r>
-      <w:bookmarkStart w:id="0" w:name="_GoBack"/>
-      <w:bookmarkEnd w:id="0"/>
+        <w:t xml:space="preserve">Rawan: Update GUI based on UML, Implement </w:t>
+      </w:r>
+      <w:r>
+        <w:rPr>
+          <w:sz w:val="28"/>
+          <w:szCs w:val="28"/>
+        </w:rPr>
+        <w:t>functionalities (</w:t>
+      </w:r>
+      <w:r>
+        <w:rPr>
+          <w:sz w:val="28"/>
+          <w:szCs w:val="28"/>
+        </w:rPr>
+        <w:t>login, reset password, view statistics about the employees for the administrator and the manager)</w:t>
+      </w:r>
+    </w:p>
+    <w:p>
+      <w:pPr>
+        <w:rPr>
+          <w:b/>
+          <w:bCs/>
+          <w:sz w:val="28"/>
+          <w:szCs w:val="28"/>
+        </w:rPr>
+      </w:pPr>
+    </w:p>
+    <w:p>
+      <w:pPr>
+        <w:rPr>
+          <w:b/>
+          <w:bCs/>
+          <w:sz w:val="28"/>
+          <w:szCs w:val="28"/>
+        </w:rPr>
+      </w:pPr>
+      <w:r>
+        <w:rPr>
+          <w:b/>
+          <w:bCs/>
+          <w:sz w:val="28"/>
+          <w:szCs w:val="28"/>
+        </w:rPr>
+        <w:t>Week 5:</w:t>
+      </w:r>
+    </w:p>
+    <w:p>
+      <w:pPr>
+        <w:rPr>
+          <w:sz w:val="28"/>
+          <w:szCs w:val="28"/>
+        </w:rPr>
+      </w:pPr>
     </w:p>
     <w:p>
       <w:pPr>
@@ -412,7 +547,7 @@
 </file>
 
 <file path=word/styles.xml><?xml version="1.0" encoding="utf-8"?>
-<w:styles xmlns:mc="http://schemas.openxmlformats.org/markup-compatibility/2006" xmlns:r="http://schemas.openxmlformats.org/officeDocument/2006/relationships" xmlns:w="http://schemas.openxmlformats.org/wordprocessingml/2006/main" xmlns:w14="http://schemas.microsoft.com/office/word/2010/wordml" xmlns:w15="http://schemas.microsoft.com/office/word/2012/wordml" xmlns:w16cid="http://schemas.microsoft.com/office/word/2016/wordml/cid" xmlns:w16se="http://schemas.microsoft.com/office/word/2015/wordml/symex" mc:Ignorable="w14 w15 w16se w16cid">
+<w:styles xmlns:mc="http://schemas.openxmlformats.org/markup-compatibility/2006" xmlns:r="http://schemas.openxmlformats.org/officeDocument/2006/relationships" xmlns:w="http://schemas.openxmlformats.org/wordprocessingml/2006/main" xmlns:w14="http://schemas.microsoft.com/office/word/2010/wordml" xmlns:w15="http://schemas.microsoft.com/office/word/2012/wordml" mc:Ignorable="w14 w15">
   <w:docDefaults>
     <w:rPrDefault>
       <w:rPr>
@@ -428,7 +563,7 @@
       </w:pPr>
     </w:pPrDefault>
   </w:docDefaults>
-  <w:latentStyles w:defLockedState="0" w:defUIPriority="99" w:defSemiHidden="0" w:defUnhideWhenUsed="0" w:defQFormat="0" w:count="376">
+  <w:latentStyles w:defLockedState="0" w:defUIPriority="99" w:defSemiHidden="0" w:defUnhideWhenUsed="0" w:defQFormat="0" w:count="371">
     <w:lsdException w:name="Normal" w:uiPriority="0" w:qFormat="1"/>
     <w:lsdException w:name="heading 1" w:uiPriority="9" w:qFormat="1"/>
     <w:lsdException w:name="heading 2" w:semiHidden="1" w:uiPriority="9" w:unhideWhenUsed="1" w:qFormat="1"/>
@@ -534,6 +669,7 @@
     <w:lsdException w:name="HTML Sample" w:semiHidden="1" w:unhideWhenUsed="1"/>
     <w:lsdException w:name="HTML Typewriter" w:semiHidden="1" w:unhideWhenUsed="1"/>
     <w:lsdException w:name="HTML Variable" w:semiHidden="1" w:unhideWhenUsed="1"/>
+    <w:lsdException w:name="Normal Table" w:semiHidden="1" w:unhideWhenUsed="1"/>
     <w:lsdException w:name="annotation subject" w:semiHidden="1" w:unhideWhenUsed="1"/>
     <w:lsdException w:name="No List" w:semiHidden="1" w:unhideWhenUsed="1"/>
     <w:lsdException w:name="Outline List 1" w:semiHidden="1" w:unhideWhenUsed="1"/>
@@ -576,8 +712,11 @@
     <w:lsdException w:name="Table Contemporary" w:semiHidden="1" w:unhideWhenUsed="1"/>
     <w:lsdException w:name="Table Elegant" w:semiHidden="1" w:unhideWhenUsed="1"/>
     <w:lsdException w:name="Table Professional" w:semiHidden="1" w:unhideWhenUsed="1"/>
+    <w:lsdException w:name="Table Subtle 1" w:semiHidden="1" w:unhideWhenUsed="1"/>
     <w:lsdException w:name="Table Subtle 2" w:semiHidden="1" w:unhideWhenUsed="1"/>
     <w:lsdException w:name="Table Web 1" w:semiHidden="1" w:unhideWhenUsed="1"/>
+    <w:lsdException w:name="Table Web 2" w:semiHidden="1" w:unhideWhenUsed="1"/>
+    <w:lsdException w:name="Table Web 3" w:semiHidden="1" w:unhideWhenUsed="1"/>
     <w:lsdException w:name="Balloon Text" w:semiHidden="1" w:unhideWhenUsed="1"/>
     <w:lsdException w:name="Table Grid" w:uiPriority="39"/>
     <w:lsdException w:name="Table Theme" w:semiHidden="1" w:unhideWhenUsed="1"/>
@@ -796,11 +935,6 @@
     <w:lsdException w:name="List Table 5 Dark Accent 6" w:uiPriority="50"/>
     <w:lsdException w:name="List Table 6 Colorful Accent 6" w:uiPriority="51"/>
     <w:lsdException w:name="List Table 7 Colorful Accent 6" w:uiPriority="52"/>
-    <w:lsdException w:name="Mention" w:semiHidden="1" w:unhideWhenUsed="1"/>
-    <w:lsdException w:name="Smart Hyperlink" w:semiHidden="1" w:unhideWhenUsed="1"/>
-    <w:lsdException w:name="Hashtag" w:semiHidden="1" w:unhideWhenUsed="1"/>
-    <w:lsdException w:name="Unresolved Mention" w:semiHidden="1" w:unhideWhenUsed="1"/>
-    <w:lsdException w:name="Smart Link" w:semiHidden="1" w:unhideWhenUsed="1"/>
   </w:latentStyles>
   <w:style w:type="paragraph" w:default="1" w:styleId="Normal">
     <w:name w:val="Normal"/>

</xml_diff>

<commit_message>
Last version until last schedule view
</commit_message>
<xml_diff>
--- a/documents/team_contribution.docx
+++ b/documents/team_contribution.docx
@@ -1,6 +1,6 @@
 
 <file path=word/document.xml><?xml version="1.0" encoding="utf-8"?>
-<w:document xmlns:wpc="http://schemas.microsoft.com/office/word/2010/wordprocessingCanvas" xmlns:cx="http://schemas.microsoft.com/office/drawing/2014/chartex" xmlns:cx1="http://schemas.microsoft.com/office/drawing/2015/9/8/chartex" xmlns:cx2="http://schemas.microsoft.com/office/drawing/2015/10/21/chartex" xmlns:cx3="http://schemas.microsoft.com/office/drawing/2016/5/9/chartex" xmlns:cx4="http://schemas.microsoft.com/office/drawing/2016/5/10/chartex" xmlns:cx5="http://schemas.microsoft.com/office/drawing/2016/5/11/chartex" xmlns:cx6="http://schemas.microsoft.com/office/drawing/2016/5/12/chartex" xmlns:cx7="http://schemas.microsoft.com/office/drawing/2016/5/13/chartex" xmlns:cx8="http://schemas.microsoft.com/office/drawing/2016/5/14/chartex" xmlns:mc="http://schemas.openxmlformats.org/markup-compatibility/2006" xmlns:aink="http://schemas.microsoft.com/office/drawing/2016/ink" xmlns:am3d="http://schemas.microsoft.com/office/drawing/2017/model3d" xmlns:o="urn:schemas-microsoft-com:office:office" xmlns:r="http://schemas.openxmlformats.org/officeDocument/2006/relationships" xmlns:m="http://schemas.openxmlformats.org/officeDocument/2006/math" xmlns:v="urn:schemas-microsoft-com:vml" xmlns:wp14="http://schemas.microsoft.com/office/word/2010/wordprocessingDrawing" xmlns:wp="http://schemas.openxmlformats.org/drawingml/2006/wordprocessingDrawing" xmlns:w10="urn:schemas-microsoft-com:office:word" xmlns:w="http://schemas.openxmlformats.org/wordprocessingml/2006/main" xmlns:w14="http://schemas.microsoft.com/office/word/2010/wordml" xmlns:w15="http://schemas.microsoft.com/office/word/2012/wordml" xmlns:w16cid="http://schemas.microsoft.com/office/word/2016/wordml/cid" xmlns:w16se="http://schemas.microsoft.com/office/word/2015/wordml/symex" xmlns:wpg="http://schemas.microsoft.com/office/word/2010/wordprocessingGroup" xmlns:wpi="http://schemas.microsoft.com/office/word/2010/wordprocessingInk" xmlns:wne="http://schemas.microsoft.com/office/word/2006/wordml" xmlns:wps="http://schemas.microsoft.com/office/word/2010/wordprocessingShape" mc:Ignorable="w14 w15 w16se w16cid wp14">
+<w:document xmlns:wpc="http://schemas.microsoft.com/office/word/2010/wordprocessingCanvas" xmlns:mc="http://schemas.openxmlformats.org/markup-compatibility/2006" xmlns:o="urn:schemas-microsoft-com:office:office" xmlns:r="http://schemas.openxmlformats.org/officeDocument/2006/relationships" xmlns:m="http://schemas.openxmlformats.org/officeDocument/2006/math" xmlns:v="urn:schemas-microsoft-com:vml" xmlns:wp14="http://schemas.microsoft.com/office/word/2010/wordprocessingDrawing" xmlns:wp="http://schemas.openxmlformats.org/drawingml/2006/wordprocessingDrawing" xmlns:w10="urn:schemas-microsoft-com:office:word" xmlns:w="http://schemas.openxmlformats.org/wordprocessingml/2006/main" xmlns:w14="http://schemas.microsoft.com/office/word/2010/wordml" xmlns:w15="http://schemas.microsoft.com/office/word/2012/wordml" xmlns:wpg="http://schemas.microsoft.com/office/word/2010/wordprocessingGroup" xmlns:wpi="http://schemas.microsoft.com/office/word/2010/wordprocessingInk" xmlns:wne="http://schemas.microsoft.com/office/word/2006/wordml" xmlns:wps="http://schemas.microsoft.com/office/word/2010/wordprocessingShape" mc:Ignorable="w14 w15 wp14">
   <w:body>
     <w:p>
       <w:pPr>
@@ -48,7 +48,22 @@
           <w:szCs w:val="28"/>
         </w:rPr>
         <w:br/>
-        <w:t>Anas:</w:t>
+      </w:r>
+      <w:proofErr w:type="spellStart"/>
+      <w:r>
+        <w:rPr>
+          <w:sz w:val="28"/>
+          <w:szCs w:val="28"/>
+        </w:rPr>
+        <w:t>Anas</w:t>
+      </w:r>
+      <w:proofErr w:type="spellEnd"/>
+      <w:r>
+        <w:rPr>
+          <w:sz w:val="28"/>
+          <w:szCs w:val="28"/>
+        </w:rPr>
+        <w:t>:</w:t>
       </w:r>
       <w:r>
         <w:rPr>
@@ -63,7 +78,22 @@
           <w:szCs w:val="28"/>
         </w:rPr>
         <w:br/>
-        <w:t>Rares:</w:t>
+      </w:r>
+      <w:proofErr w:type="spellStart"/>
+      <w:r>
+        <w:rPr>
+          <w:sz w:val="28"/>
+          <w:szCs w:val="28"/>
+        </w:rPr>
+        <w:t>Rares</w:t>
+      </w:r>
+      <w:proofErr w:type="spellEnd"/>
+      <w:r>
+        <w:rPr>
+          <w:sz w:val="28"/>
+          <w:szCs w:val="28"/>
+        </w:rPr>
+        <w:t>:</w:t>
       </w:r>
       <w:r>
         <w:rPr>
@@ -176,7 +206,16 @@
           <w:sz w:val="28"/>
           <w:szCs w:val="28"/>
         </w:rPr>
-        <w:t>, redesigned GUI</w:t>
+        <w:t>, redesign</w:t>
+      </w:r>
+      <w:bookmarkStart w:id="0" w:name="_GoBack"/>
+      <w:bookmarkEnd w:id="0"/>
+      <w:r>
+        <w:rPr>
+          <w:sz w:val="28"/>
+          <w:szCs w:val="28"/>
+        </w:rPr>
+        <w:t xml:space="preserve"> GUI</w:t>
       </w:r>
       <w:r>
         <w:rPr>
@@ -184,15 +223,47 @@
           <w:szCs w:val="28"/>
         </w:rPr>
         <w:br/>
-        <w:t>Anas:</w:t>
-      </w:r>
+      </w:r>
+      <w:proofErr w:type="spellStart"/>
+      <w:r>
+        <w:rPr>
+          <w:sz w:val="28"/>
+          <w:szCs w:val="28"/>
+        </w:rPr>
+        <w:t>Anas</w:t>
+      </w:r>
+      <w:proofErr w:type="spellEnd"/>
+      <w:proofErr w:type="gramStart"/>
+      <w:r>
+        <w:rPr>
+          <w:sz w:val="28"/>
+          <w:szCs w:val="28"/>
+        </w:rPr>
+        <w:t>:</w:t>
+      </w:r>
+      <w:proofErr w:type="gramEnd"/>
       <w:r>
         <w:rPr>
           <w:sz w:val="28"/>
           <w:szCs w:val="28"/>
         </w:rPr>
         <w:br/>
-        <w:t>Rares:</w:t>
+      </w:r>
+      <w:proofErr w:type="spellStart"/>
+      <w:r>
+        <w:rPr>
+          <w:sz w:val="28"/>
+          <w:szCs w:val="28"/>
+        </w:rPr>
+        <w:t>Rares</w:t>
+      </w:r>
+      <w:proofErr w:type="spellEnd"/>
+      <w:r>
+        <w:rPr>
+          <w:sz w:val="28"/>
+          <w:szCs w:val="28"/>
+        </w:rPr>
+        <w:t>:</w:t>
       </w:r>
       <w:r>
         <w:rPr>
@@ -279,7 +350,22 @@
           <w:szCs w:val="28"/>
         </w:rPr>
         <w:br/>
-        <w:t>Anas:</w:t>
+      </w:r>
+      <w:proofErr w:type="spellStart"/>
+      <w:r>
+        <w:rPr>
+          <w:sz w:val="28"/>
+          <w:szCs w:val="28"/>
+        </w:rPr>
+        <w:t>Anas</w:t>
+      </w:r>
+      <w:proofErr w:type="spellEnd"/>
+      <w:r>
+        <w:rPr>
+          <w:sz w:val="28"/>
+          <w:szCs w:val="28"/>
+        </w:rPr>
+        <w:t>:</w:t>
       </w:r>
       <w:r>
         <w:rPr>
@@ -301,7 +387,22 @@
           <w:szCs w:val="28"/>
         </w:rPr>
         <w:br/>
-        <w:t>Rares:</w:t>
+      </w:r>
+      <w:proofErr w:type="spellStart"/>
+      <w:r>
+        <w:rPr>
+          <w:sz w:val="28"/>
+          <w:szCs w:val="28"/>
+        </w:rPr>
+        <w:t>Rares</w:t>
+      </w:r>
+      <w:proofErr w:type="spellEnd"/>
+      <w:r>
+        <w:rPr>
+          <w:sz w:val="28"/>
+          <w:szCs w:val="28"/>
+        </w:rPr>
+        <w:t>:</w:t>
       </w:r>
       <w:r>
         <w:rPr>
@@ -365,25 +466,59 @@
           <w:sz w:val="28"/>
           <w:szCs w:val="28"/>
         </w:rPr>
-        <w:t>Rawan: Update GUI based on UML.</w:t>
-      </w:r>
-    </w:p>
-    <w:p>
-      <w:pPr>
-        <w:rPr>
-          <w:sz w:val="28"/>
-          <w:szCs w:val="28"/>
-        </w:rPr>
-      </w:pPr>
-      <w:r>
-        <w:rPr>
-          <w:sz w:val="28"/>
-          <w:szCs w:val="28"/>
-        </w:rPr>
-        <w:t>Anas: Adding, Removing, Modifying and Viewing the workers data through the database and a connection to the database is built.</w:t>
-      </w:r>
-      <w:bookmarkStart w:id="0" w:name="_GoBack"/>
-      <w:bookmarkEnd w:id="0"/>
+        <w:t xml:space="preserve">Rawan: Update GUI based on UML, Implement </w:t>
+      </w:r>
+      <w:r>
+        <w:rPr>
+          <w:sz w:val="28"/>
+          <w:szCs w:val="28"/>
+        </w:rPr>
+        <w:t>functionalities (</w:t>
+      </w:r>
+      <w:r>
+        <w:rPr>
+          <w:sz w:val="28"/>
+          <w:szCs w:val="28"/>
+        </w:rPr>
+        <w:t>login, reset password, view statistics about the employees for the administrator and the manager)</w:t>
+      </w:r>
+    </w:p>
+    <w:p>
+      <w:pPr>
+        <w:rPr>
+          <w:b/>
+          <w:bCs/>
+          <w:sz w:val="28"/>
+          <w:szCs w:val="28"/>
+        </w:rPr>
+      </w:pPr>
+    </w:p>
+    <w:p>
+      <w:pPr>
+        <w:rPr>
+          <w:b/>
+          <w:bCs/>
+          <w:sz w:val="28"/>
+          <w:szCs w:val="28"/>
+        </w:rPr>
+      </w:pPr>
+      <w:r>
+        <w:rPr>
+          <w:b/>
+          <w:bCs/>
+          <w:sz w:val="28"/>
+          <w:szCs w:val="28"/>
+        </w:rPr>
+        <w:t>Week 5:</w:t>
+      </w:r>
+    </w:p>
+    <w:p>
+      <w:pPr>
+        <w:rPr>
+          <w:sz w:val="28"/>
+          <w:szCs w:val="28"/>
+        </w:rPr>
+      </w:pPr>
     </w:p>
     <w:p>
       <w:pPr>
@@ -412,7 +547,7 @@
 </file>
 
 <file path=word/styles.xml><?xml version="1.0" encoding="utf-8"?>
-<w:styles xmlns:mc="http://schemas.openxmlformats.org/markup-compatibility/2006" xmlns:r="http://schemas.openxmlformats.org/officeDocument/2006/relationships" xmlns:w="http://schemas.openxmlformats.org/wordprocessingml/2006/main" xmlns:w14="http://schemas.microsoft.com/office/word/2010/wordml" xmlns:w15="http://schemas.microsoft.com/office/word/2012/wordml" xmlns:w16cid="http://schemas.microsoft.com/office/word/2016/wordml/cid" xmlns:w16se="http://schemas.microsoft.com/office/word/2015/wordml/symex" mc:Ignorable="w14 w15 w16se w16cid">
+<w:styles xmlns:mc="http://schemas.openxmlformats.org/markup-compatibility/2006" xmlns:r="http://schemas.openxmlformats.org/officeDocument/2006/relationships" xmlns:w="http://schemas.openxmlformats.org/wordprocessingml/2006/main" xmlns:w14="http://schemas.microsoft.com/office/word/2010/wordml" xmlns:w15="http://schemas.microsoft.com/office/word/2012/wordml" mc:Ignorable="w14 w15">
   <w:docDefaults>
     <w:rPrDefault>
       <w:rPr>
@@ -428,7 +563,7 @@
       </w:pPr>
     </w:pPrDefault>
   </w:docDefaults>
-  <w:latentStyles w:defLockedState="0" w:defUIPriority="99" w:defSemiHidden="0" w:defUnhideWhenUsed="0" w:defQFormat="0" w:count="376">
+  <w:latentStyles w:defLockedState="0" w:defUIPriority="99" w:defSemiHidden="0" w:defUnhideWhenUsed="0" w:defQFormat="0" w:count="371">
     <w:lsdException w:name="Normal" w:uiPriority="0" w:qFormat="1"/>
     <w:lsdException w:name="heading 1" w:uiPriority="9" w:qFormat="1"/>
     <w:lsdException w:name="heading 2" w:semiHidden="1" w:uiPriority="9" w:unhideWhenUsed="1" w:qFormat="1"/>
@@ -534,6 +669,7 @@
     <w:lsdException w:name="HTML Sample" w:semiHidden="1" w:unhideWhenUsed="1"/>
     <w:lsdException w:name="HTML Typewriter" w:semiHidden="1" w:unhideWhenUsed="1"/>
     <w:lsdException w:name="HTML Variable" w:semiHidden="1" w:unhideWhenUsed="1"/>
+    <w:lsdException w:name="Normal Table" w:semiHidden="1" w:unhideWhenUsed="1"/>
     <w:lsdException w:name="annotation subject" w:semiHidden="1" w:unhideWhenUsed="1"/>
     <w:lsdException w:name="No List" w:semiHidden="1" w:unhideWhenUsed="1"/>
     <w:lsdException w:name="Outline List 1" w:semiHidden="1" w:unhideWhenUsed="1"/>
@@ -576,8 +712,11 @@
     <w:lsdException w:name="Table Contemporary" w:semiHidden="1" w:unhideWhenUsed="1"/>
     <w:lsdException w:name="Table Elegant" w:semiHidden="1" w:unhideWhenUsed="1"/>
     <w:lsdException w:name="Table Professional" w:semiHidden="1" w:unhideWhenUsed="1"/>
+    <w:lsdException w:name="Table Subtle 1" w:semiHidden="1" w:unhideWhenUsed="1"/>
     <w:lsdException w:name="Table Subtle 2" w:semiHidden="1" w:unhideWhenUsed="1"/>
     <w:lsdException w:name="Table Web 1" w:semiHidden="1" w:unhideWhenUsed="1"/>
+    <w:lsdException w:name="Table Web 2" w:semiHidden="1" w:unhideWhenUsed="1"/>
+    <w:lsdException w:name="Table Web 3" w:semiHidden="1" w:unhideWhenUsed="1"/>
     <w:lsdException w:name="Balloon Text" w:semiHidden="1" w:unhideWhenUsed="1"/>
     <w:lsdException w:name="Table Grid" w:uiPriority="39"/>
     <w:lsdException w:name="Table Theme" w:semiHidden="1" w:unhideWhenUsed="1"/>
@@ -796,11 +935,6 @@
     <w:lsdException w:name="List Table 5 Dark Accent 6" w:uiPriority="50"/>
     <w:lsdException w:name="List Table 6 Colorful Accent 6" w:uiPriority="51"/>
     <w:lsdException w:name="List Table 7 Colorful Accent 6" w:uiPriority="52"/>
-    <w:lsdException w:name="Mention" w:semiHidden="1" w:unhideWhenUsed="1"/>
-    <w:lsdException w:name="Smart Hyperlink" w:semiHidden="1" w:unhideWhenUsed="1"/>
-    <w:lsdException w:name="Hashtag" w:semiHidden="1" w:unhideWhenUsed="1"/>
-    <w:lsdException w:name="Unresolved Mention" w:semiHidden="1" w:unhideWhenUsed="1"/>
-    <w:lsdException w:name="Smart Link" w:semiHidden="1" w:unhideWhenUsed="1"/>
   </w:latentStyles>
   <w:style w:type="paragraph" w:default="1" w:styleId="Normal">
     <w:name w:val="Normal"/>

</xml_diff>

<commit_message>
Revert "Last version until last schedule view"
This reverts commit d1e37a144b2d411b0ffbbbe0f7fbedfb138075e5
</commit_message>
<xml_diff>
--- a/documents/team_contribution.docx
+++ b/documents/team_contribution.docx
@@ -1,6 +1,6 @@
 
 <file path=word/document.xml><?xml version="1.0" encoding="utf-8"?>
-<w:document xmlns:wpc="http://schemas.microsoft.com/office/word/2010/wordprocessingCanvas" xmlns:mc="http://schemas.openxmlformats.org/markup-compatibility/2006" xmlns:o="urn:schemas-microsoft-com:office:office" xmlns:r="http://schemas.openxmlformats.org/officeDocument/2006/relationships" xmlns:m="http://schemas.openxmlformats.org/officeDocument/2006/math" xmlns:v="urn:schemas-microsoft-com:vml" xmlns:wp14="http://schemas.microsoft.com/office/word/2010/wordprocessingDrawing" xmlns:wp="http://schemas.openxmlformats.org/drawingml/2006/wordprocessingDrawing" xmlns:w10="urn:schemas-microsoft-com:office:word" xmlns:w="http://schemas.openxmlformats.org/wordprocessingml/2006/main" xmlns:w14="http://schemas.microsoft.com/office/word/2010/wordml" xmlns:w15="http://schemas.microsoft.com/office/word/2012/wordml" xmlns:wpg="http://schemas.microsoft.com/office/word/2010/wordprocessingGroup" xmlns:wpi="http://schemas.microsoft.com/office/word/2010/wordprocessingInk" xmlns:wne="http://schemas.microsoft.com/office/word/2006/wordml" xmlns:wps="http://schemas.microsoft.com/office/word/2010/wordprocessingShape" mc:Ignorable="w14 w15 wp14">
+<w:document xmlns:wpc="http://schemas.microsoft.com/office/word/2010/wordprocessingCanvas" xmlns:cx="http://schemas.microsoft.com/office/drawing/2014/chartex" xmlns:cx1="http://schemas.microsoft.com/office/drawing/2015/9/8/chartex" xmlns:cx2="http://schemas.microsoft.com/office/drawing/2015/10/21/chartex" xmlns:cx3="http://schemas.microsoft.com/office/drawing/2016/5/9/chartex" xmlns:cx4="http://schemas.microsoft.com/office/drawing/2016/5/10/chartex" xmlns:cx5="http://schemas.microsoft.com/office/drawing/2016/5/11/chartex" xmlns:cx6="http://schemas.microsoft.com/office/drawing/2016/5/12/chartex" xmlns:cx7="http://schemas.microsoft.com/office/drawing/2016/5/13/chartex" xmlns:cx8="http://schemas.microsoft.com/office/drawing/2016/5/14/chartex" xmlns:mc="http://schemas.openxmlformats.org/markup-compatibility/2006" xmlns:aink="http://schemas.microsoft.com/office/drawing/2016/ink" xmlns:am3d="http://schemas.microsoft.com/office/drawing/2017/model3d" xmlns:o="urn:schemas-microsoft-com:office:office" xmlns:r="http://schemas.openxmlformats.org/officeDocument/2006/relationships" xmlns:m="http://schemas.openxmlformats.org/officeDocument/2006/math" xmlns:v="urn:schemas-microsoft-com:vml" xmlns:wp14="http://schemas.microsoft.com/office/word/2010/wordprocessingDrawing" xmlns:wp="http://schemas.openxmlformats.org/drawingml/2006/wordprocessingDrawing" xmlns:w10="urn:schemas-microsoft-com:office:word" xmlns:w="http://schemas.openxmlformats.org/wordprocessingml/2006/main" xmlns:w14="http://schemas.microsoft.com/office/word/2010/wordml" xmlns:w15="http://schemas.microsoft.com/office/word/2012/wordml" xmlns:w16cid="http://schemas.microsoft.com/office/word/2016/wordml/cid" xmlns:w16se="http://schemas.microsoft.com/office/word/2015/wordml/symex" xmlns:wpg="http://schemas.microsoft.com/office/word/2010/wordprocessingGroup" xmlns:wpi="http://schemas.microsoft.com/office/word/2010/wordprocessingInk" xmlns:wne="http://schemas.microsoft.com/office/word/2006/wordml" xmlns:wps="http://schemas.microsoft.com/office/word/2010/wordprocessingShape" mc:Ignorable="w14 w15 w16se w16cid wp14">
   <w:body>
     <w:p>
       <w:pPr>
@@ -48,22 +48,7 @@
           <w:szCs w:val="28"/>
         </w:rPr>
         <w:br/>
-      </w:r>
-      <w:proofErr w:type="spellStart"/>
-      <w:r>
-        <w:rPr>
-          <w:sz w:val="28"/>
-          <w:szCs w:val="28"/>
-        </w:rPr>
-        <w:t>Anas</w:t>
-      </w:r>
-      <w:proofErr w:type="spellEnd"/>
-      <w:r>
-        <w:rPr>
-          <w:sz w:val="28"/>
-          <w:szCs w:val="28"/>
-        </w:rPr>
-        <w:t>:</w:t>
+        <w:t>Anas:</w:t>
       </w:r>
       <w:r>
         <w:rPr>
@@ -78,22 +63,7 @@
           <w:szCs w:val="28"/>
         </w:rPr>
         <w:br/>
-      </w:r>
-      <w:proofErr w:type="spellStart"/>
-      <w:r>
-        <w:rPr>
-          <w:sz w:val="28"/>
-          <w:szCs w:val="28"/>
-        </w:rPr>
-        <w:t>Rares</w:t>
-      </w:r>
-      <w:proofErr w:type="spellEnd"/>
-      <w:r>
-        <w:rPr>
-          <w:sz w:val="28"/>
-          <w:szCs w:val="28"/>
-        </w:rPr>
-        <w:t>:</w:t>
+        <w:t>Rares:</w:t>
       </w:r>
       <w:r>
         <w:rPr>
@@ -206,319 +176,214 @@
           <w:sz w:val="28"/>
           <w:szCs w:val="28"/>
         </w:rPr>
-        <w:t>, redesign</w:t>
+        <w:t>, redesigned GUI</w:t>
+      </w:r>
+      <w:r>
+        <w:rPr>
+          <w:sz w:val="28"/>
+          <w:szCs w:val="28"/>
+        </w:rPr>
+        <w:br/>
+        <w:t>Anas:</w:t>
+      </w:r>
+      <w:r>
+        <w:rPr>
+          <w:sz w:val="28"/>
+          <w:szCs w:val="28"/>
+        </w:rPr>
+        <w:br/>
+        <w:t>Rares:</w:t>
+      </w:r>
+      <w:r>
+        <w:rPr>
+          <w:sz w:val="28"/>
+          <w:szCs w:val="28"/>
+        </w:rPr>
+        <w:br/>
+        <w:t>Denys:</w:t>
+      </w:r>
+    </w:p>
+    <w:p>
+      <w:pPr>
+        <w:rPr>
+          <w:sz w:val="28"/>
+          <w:szCs w:val="28"/>
+        </w:rPr>
+      </w:pPr>
+    </w:p>
+    <w:p>
+      <w:pPr>
+        <w:rPr>
+          <w:sz w:val="28"/>
+          <w:szCs w:val="28"/>
+        </w:rPr>
+      </w:pPr>
+    </w:p>
+    <w:p>
+      <w:pPr>
+        <w:rPr>
+          <w:b/>
+          <w:bCs/>
+          <w:sz w:val="28"/>
+          <w:szCs w:val="28"/>
+        </w:rPr>
+      </w:pPr>
+      <w:r>
+        <w:rPr>
+          <w:b/>
+          <w:bCs/>
+          <w:sz w:val="28"/>
+          <w:szCs w:val="28"/>
+        </w:rPr>
+        <w:t>Week 3:</w:t>
+      </w:r>
+    </w:p>
+    <w:p>
+      <w:pPr>
+        <w:rPr>
+          <w:sz w:val="28"/>
+          <w:szCs w:val="28"/>
+        </w:rPr>
+      </w:pPr>
+      <w:r>
+        <w:rPr>
+          <w:sz w:val="28"/>
+          <w:szCs w:val="28"/>
+        </w:rPr>
+        <w:t>Rawan:</w:t>
+      </w:r>
+      <w:r>
+        <w:rPr>
+          <w:sz w:val="28"/>
+          <w:szCs w:val="28"/>
+        </w:rPr>
+        <w:t xml:space="preserve"> </w:t>
+      </w:r>
+      <w:r>
+        <w:rPr>
+          <w:sz w:val="28"/>
+          <w:szCs w:val="28"/>
+        </w:rPr>
+        <w:t xml:space="preserve">Create, update and finalize </w:t>
+      </w:r>
+      <w:r>
+        <w:rPr>
+          <w:sz w:val="28"/>
+          <w:szCs w:val="28"/>
+        </w:rPr>
+        <w:t>UML</w:t>
+      </w:r>
+      <w:r>
+        <w:rPr>
+          <w:sz w:val="28"/>
+          <w:szCs w:val="28"/>
+        </w:rPr>
+        <w:br/>
+        <w:t>Anas:</w:t>
+      </w:r>
+      <w:r>
+        <w:rPr>
+          <w:sz w:val="28"/>
+          <w:szCs w:val="28"/>
+        </w:rPr>
+        <w:t xml:space="preserve"> UML, ERD</w:t>
+      </w:r>
+      <w:r>
+        <w:rPr>
+          <w:sz w:val="28"/>
+          <w:szCs w:val="28"/>
+        </w:rPr>
+        <w:t>, database tables</w:t>
+      </w:r>
+      <w:r>
+        <w:rPr>
+          <w:sz w:val="28"/>
+          <w:szCs w:val="28"/>
+        </w:rPr>
+        <w:br/>
+        <w:t>Rares:</w:t>
+      </w:r>
+      <w:r>
+        <w:rPr>
+          <w:sz w:val="28"/>
+          <w:szCs w:val="28"/>
+        </w:rPr>
+        <w:t xml:space="preserve"> UML</w:t>
+      </w:r>
+      <w:r>
+        <w:rPr>
+          <w:sz w:val="28"/>
+          <w:szCs w:val="28"/>
+        </w:rPr>
+        <w:br/>
+        <w:t>Denys:</w:t>
+      </w:r>
+      <w:r>
+        <w:rPr>
+          <w:sz w:val="28"/>
+          <w:szCs w:val="28"/>
+        </w:rPr>
+        <w:t xml:space="preserve"> UML, ERD</w:t>
+      </w:r>
+    </w:p>
+    <w:p>
+      <w:pPr>
+        <w:rPr>
+          <w:sz w:val="28"/>
+          <w:szCs w:val="28"/>
+        </w:rPr>
+      </w:pPr>
+    </w:p>
+    <w:p>
+      <w:pPr>
+        <w:rPr>
+          <w:b/>
+          <w:bCs/>
+          <w:sz w:val="28"/>
+          <w:szCs w:val="28"/>
+        </w:rPr>
+      </w:pPr>
+      <w:r>
+        <w:rPr>
+          <w:b/>
+          <w:bCs/>
+          <w:sz w:val="28"/>
+          <w:szCs w:val="28"/>
+        </w:rPr>
+        <w:t>Week 4:</w:t>
+      </w:r>
+    </w:p>
+    <w:p>
+      <w:pPr>
+        <w:rPr>
+          <w:sz w:val="28"/>
+          <w:szCs w:val="28"/>
+        </w:rPr>
+      </w:pPr>
+      <w:r>
+        <w:rPr>
+          <w:sz w:val="28"/>
+          <w:szCs w:val="28"/>
+        </w:rPr>
+        <w:t>Rawan: Update GUI based on UML.</w:t>
+      </w:r>
+    </w:p>
+    <w:p>
+      <w:pPr>
+        <w:rPr>
+          <w:sz w:val="28"/>
+          <w:szCs w:val="28"/>
+        </w:rPr>
+      </w:pPr>
+      <w:r>
+        <w:rPr>
+          <w:sz w:val="28"/>
+          <w:szCs w:val="28"/>
+        </w:rPr>
+        <w:t>Anas: Adding, Removing, Modifying and Viewing the workers data through the database and a connection to the database is built.</w:t>
       </w:r>
       <w:bookmarkStart w:id="0" w:name="_GoBack"/>
       <w:bookmarkEnd w:id="0"/>
-      <w:r>
-        <w:rPr>
-          <w:sz w:val="28"/>
-          <w:szCs w:val="28"/>
-        </w:rPr>
-        <w:t xml:space="preserve"> GUI</w:t>
-      </w:r>
-      <w:r>
-        <w:rPr>
-          <w:sz w:val="28"/>
-          <w:szCs w:val="28"/>
-        </w:rPr>
-        <w:br/>
-      </w:r>
-      <w:proofErr w:type="spellStart"/>
-      <w:r>
-        <w:rPr>
-          <w:sz w:val="28"/>
-          <w:szCs w:val="28"/>
-        </w:rPr>
-        <w:t>Anas</w:t>
-      </w:r>
-      <w:proofErr w:type="spellEnd"/>
-      <w:proofErr w:type="gramStart"/>
-      <w:r>
-        <w:rPr>
-          <w:sz w:val="28"/>
-          <w:szCs w:val="28"/>
-        </w:rPr>
-        <w:t>:</w:t>
-      </w:r>
-      <w:proofErr w:type="gramEnd"/>
-      <w:r>
-        <w:rPr>
-          <w:sz w:val="28"/>
-          <w:szCs w:val="28"/>
-        </w:rPr>
-        <w:br/>
-      </w:r>
-      <w:proofErr w:type="spellStart"/>
-      <w:r>
-        <w:rPr>
-          <w:sz w:val="28"/>
-          <w:szCs w:val="28"/>
-        </w:rPr>
-        <w:t>Rares</w:t>
-      </w:r>
-      <w:proofErr w:type="spellEnd"/>
-      <w:r>
-        <w:rPr>
-          <w:sz w:val="28"/>
-          <w:szCs w:val="28"/>
-        </w:rPr>
-        <w:t>:</w:t>
-      </w:r>
-      <w:r>
-        <w:rPr>
-          <w:sz w:val="28"/>
-          <w:szCs w:val="28"/>
-        </w:rPr>
-        <w:br/>
-        <w:t>Denys:</w:t>
-      </w:r>
-    </w:p>
-    <w:p>
-      <w:pPr>
-        <w:rPr>
-          <w:sz w:val="28"/>
-          <w:szCs w:val="28"/>
-        </w:rPr>
-      </w:pPr>
-    </w:p>
-    <w:p>
-      <w:pPr>
-        <w:rPr>
-          <w:sz w:val="28"/>
-          <w:szCs w:val="28"/>
-        </w:rPr>
-      </w:pPr>
-    </w:p>
-    <w:p>
-      <w:pPr>
-        <w:rPr>
-          <w:b/>
-          <w:bCs/>
-          <w:sz w:val="28"/>
-          <w:szCs w:val="28"/>
-        </w:rPr>
-      </w:pPr>
-      <w:r>
-        <w:rPr>
-          <w:b/>
-          <w:bCs/>
-          <w:sz w:val="28"/>
-          <w:szCs w:val="28"/>
-        </w:rPr>
-        <w:t>Week 3:</w:t>
-      </w:r>
-    </w:p>
-    <w:p>
-      <w:pPr>
-        <w:rPr>
-          <w:sz w:val="28"/>
-          <w:szCs w:val="28"/>
-        </w:rPr>
-      </w:pPr>
-      <w:r>
-        <w:rPr>
-          <w:sz w:val="28"/>
-          <w:szCs w:val="28"/>
-        </w:rPr>
-        <w:t>Rawan:</w:t>
-      </w:r>
-      <w:r>
-        <w:rPr>
-          <w:sz w:val="28"/>
-          <w:szCs w:val="28"/>
-        </w:rPr>
-        <w:t xml:space="preserve"> </w:t>
-      </w:r>
-      <w:r>
-        <w:rPr>
-          <w:sz w:val="28"/>
-          <w:szCs w:val="28"/>
-        </w:rPr>
-        <w:t xml:space="preserve">Create, update and finalize </w:t>
-      </w:r>
-      <w:r>
-        <w:rPr>
-          <w:sz w:val="28"/>
-          <w:szCs w:val="28"/>
-        </w:rPr>
-        <w:t>UML</w:t>
-      </w:r>
-      <w:r>
-        <w:rPr>
-          <w:sz w:val="28"/>
-          <w:szCs w:val="28"/>
-        </w:rPr>
-        <w:br/>
-      </w:r>
-      <w:proofErr w:type="spellStart"/>
-      <w:r>
-        <w:rPr>
-          <w:sz w:val="28"/>
-          <w:szCs w:val="28"/>
-        </w:rPr>
-        <w:t>Anas</w:t>
-      </w:r>
-      <w:proofErr w:type="spellEnd"/>
-      <w:r>
-        <w:rPr>
-          <w:sz w:val="28"/>
-          <w:szCs w:val="28"/>
-        </w:rPr>
-        <w:t>:</w:t>
-      </w:r>
-      <w:r>
-        <w:rPr>
-          <w:sz w:val="28"/>
-          <w:szCs w:val="28"/>
-        </w:rPr>
-        <w:t xml:space="preserve"> UML, ERD</w:t>
-      </w:r>
-      <w:r>
-        <w:rPr>
-          <w:sz w:val="28"/>
-          <w:szCs w:val="28"/>
-        </w:rPr>
-        <w:t>, database tables</w:t>
-      </w:r>
-      <w:r>
-        <w:rPr>
-          <w:sz w:val="28"/>
-          <w:szCs w:val="28"/>
-        </w:rPr>
-        <w:br/>
-      </w:r>
-      <w:proofErr w:type="spellStart"/>
-      <w:r>
-        <w:rPr>
-          <w:sz w:val="28"/>
-          <w:szCs w:val="28"/>
-        </w:rPr>
-        <w:t>Rares</w:t>
-      </w:r>
-      <w:proofErr w:type="spellEnd"/>
-      <w:r>
-        <w:rPr>
-          <w:sz w:val="28"/>
-          <w:szCs w:val="28"/>
-        </w:rPr>
-        <w:t>:</w:t>
-      </w:r>
-      <w:r>
-        <w:rPr>
-          <w:sz w:val="28"/>
-          <w:szCs w:val="28"/>
-        </w:rPr>
-        <w:t xml:space="preserve"> UML</w:t>
-      </w:r>
-      <w:r>
-        <w:rPr>
-          <w:sz w:val="28"/>
-          <w:szCs w:val="28"/>
-        </w:rPr>
-        <w:br/>
-        <w:t>Denys:</w:t>
-      </w:r>
-      <w:r>
-        <w:rPr>
-          <w:sz w:val="28"/>
-          <w:szCs w:val="28"/>
-        </w:rPr>
-        <w:t xml:space="preserve"> UML, ERD</w:t>
-      </w:r>
-    </w:p>
-    <w:p>
-      <w:pPr>
-        <w:rPr>
-          <w:sz w:val="28"/>
-          <w:szCs w:val="28"/>
-        </w:rPr>
-      </w:pPr>
-    </w:p>
-    <w:p>
-      <w:pPr>
-        <w:rPr>
-          <w:b/>
-          <w:bCs/>
-          <w:sz w:val="28"/>
-          <w:szCs w:val="28"/>
-        </w:rPr>
-      </w:pPr>
-      <w:r>
-        <w:rPr>
-          <w:b/>
-          <w:bCs/>
-          <w:sz w:val="28"/>
-          <w:szCs w:val="28"/>
-        </w:rPr>
-        <w:t>Week 4:</w:t>
-      </w:r>
-    </w:p>
-    <w:p>
-      <w:pPr>
-        <w:rPr>
-          <w:sz w:val="28"/>
-          <w:szCs w:val="28"/>
-        </w:rPr>
-      </w:pPr>
-      <w:r>
-        <w:rPr>
-          <w:sz w:val="28"/>
-          <w:szCs w:val="28"/>
-        </w:rPr>
-        <w:t xml:space="preserve">Rawan: Update GUI based on UML, Implement </w:t>
-      </w:r>
-      <w:r>
-        <w:rPr>
-          <w:sz w:val="28"/>
-          <w:szCs w:val="28"/>
-        </w:rPr>
-        <w:t>functionalities (</w:t>
-      </w:r>
-      <w:r>
-        <w:rPr>
-          <w:sz w:val="28"/>
-          <w:szCs w:val="28"/>
-        </w:rPr>
-        <w:t>login, reset password, view statistics about the employees for the administrator and the manager)</w:t>
-      </w:r>
-    </w:p>
-    <w:p>
-      <w:pPr>
-        <w:rPr>
-          <w:b/>
-          <w:bCs/>
-          <w:sz w:val="28"/>
-          <w:szCs w:val="28"/>
-        </w:rPr>
-      </w:pPr>
-    </w:p>
-    <w:p>
-      <w:pPr>
-        <w:rPr>
-          <w:b/>
-          <w:bCs/>
-          <w:sz w:val="28"/>
-          <w:szCs w:val="28"/>
-        </w:rPr>
-      </w:pPr>
-      <w:r>
-        <w:rPr>
-          <w:b/>
-          <w:bCs/>
-          <w:sz w:val="28"/>
-          <w:szCs w:val="28"/>
-        </w:rPr>
-        <w:t>Week 5:</w:t>
-      </w:r>
-    </w:p>
-    <w:p>
-      <w:pPr>
-        <w:rPr>
-          <w:sz w:val="28"/>
-          <w:szCs w:val="28"/>
-        </w:rPr>
-      </w:pPr>
     </w:p>
     <w:p>
       <w:pPr>
@@ -547,7 +412,7 @@
 </file>
 
 <file path=word/styles.xml><?xml version="1.0" encoding="utf-8"?>
-<w:styles xmlns:mc="http://schemas.openxmlformats.org/markup-compatibility/2006" xmlns:r="http://schemas.openxmlformats.org/officeDocument/2006/relationships" xmlns:w="http://schemas.openxmlformats.org/wordprocessingml/2006/main" xmlns:w14="http://schemas.microsoft.com/office/word/2010/wordml" xmlns:w15="http://schemas.microsoft.com/office/word/2012/wordml" mc:Ignorable="w14 w15">
+<w:styles xmlns:mc="http://schemas.openxmlformats.org/markup-compatibility/2006" xmlns:r="http://schemas.openxmlformats.org/officeDocument/2006/relationships" xmlns:w="http://schemas.openxmlformats.org/wordprocessingml/2006/main" xmlns:w14="http://schemas.microsoft.com/office/word/2010/wordml" xmlns:w15="http://schemas.microsoft.com/office/word/2012/wordml" xmlns:w16cid="http://schemas.microsoft.com/office/word/2016/wordml/cid" xmlns:w16se="http://schemas.microsoft.com/office/word/2015/wordml/symex" mc:Ignorable="w14 w15 w16se w16cid">
   <w:docDefaults>
     <w:rPrDefault>
       <w:rPr>
@@ -563,7 +428,7 @@
       </w:pPr>
     </w:pPrDefault>
   </w:docDefaults>
-  <w:latentStyles w:defLockedState="0" w:defUIPriority="99" w:defSemiHidden="0" w:defUnhideWhenUsed="0" w:defQFormat="0" w:count="371">
+  <w:latentStyles w:defLockedState="0" w:defUIPriority="99" w:defSemiHidden="0" w:defUnhideWhenUsed="0" w:defQFormat="0" w:count="376">
     <w:lsdException w:name="Normal" w:uiPriority="0" w:qFormat="1"/>
     <w:lsdException w:name="heading 1" w:uiPriority="9" w:qFormat="1"/>
     <w:lsdException w:name="heading 2" w:semiHidden="1" w:uiPriority="9" w:unhideWhenUsed="1" w:qFormat="1"/>
@@ -669,7 +534,6 @@
     <w:lsdException w:name="HTML Sample" w:semiHidden="1" w:unhideWhenUsed="1"/>
     <w:lsdException w:name="HTML Typewriter" w:semiHidden="1" w:unhideWhenUsed="1"/>
     <w:lsdException w:name="HTML Variable" w:semiHidden="1" w:unhideWhenUsed="1"/>
-    <w:lsdException w:name="Normal Table" w:semiHidden="1" w:unhideWhenUsed="1"/>
     <w:lsdException w:name="annotation subject" w:semiHidden="1" w:unhideWhenUsed="1"/>
     <w:lsdException w:name="No List" w:semiHidden="1" w:unhideWhenUsed="1"/>
     <w:lsdException w:name="Outline List 1" w:semiHidden="1" w:unhideWhenUsed="1"/>
@@ -712,11 +576,8 @@
     <w:lsdException w:name="Table Contemporary" w:semiHidden="1" w:unhideWhenUsed="1"/>
     <w:lsdException w:name="Table Elegant" w:semiHidden="1" w:unhideWhenUsed="1"/>
     <w:lsdException w:name="Table Professional" w:semiHidden="1" w:unhideWhenUsed="1"/>
-    <w:lsdException w:name="Table Subtle 1" w:semiHidden="1" w:unhideWhenUsed="1"/>
     <w:lsdException w:name="Table Subtle 2" w:semiHidden="1" w:unhideWhenUsed="1"/>
     <w:lsdException w:name="Table Web 1" w:semiHidden="1" w:unhideWhenUsed="1"/>
-    <w:lsdException w:name="Table Web 2" w:semiHidden="1" w:unhideWhenUsed="1"/>
-    <w:lsdException w:name="Table Web 3" w:semiHidden="1" w:unhideWhenUsed="1"/>
     <w:lsdException w:name="Balloon Text" w:semiHidden="1" w:unhideWhenUsed="1"/>
     <w:lsdException w:name="Table Grid" w:uiPriority="39"/>
     <w:lsdException w:name="Table Theme" w:semiHidden="1" w:unhideWhenUsed="1"/>
@@ -935,6 +796,11 @@
     <w:lsdException w:name="List Table 5 Dark Accent 6" w:uiPriority="50"/>
     <w:lsdException w:name="List Table 6 Colorful Accent 6" w:uiPriority="51"/>
     <w:lsdException w:name="List Table 7 Colorful Accent 6" w:uiPriority="52"/>
+    <w:lsdException w:name="Mention" w:semiHidden="1" w:unhideWhenUsed="1"/>
+    <w:lsdException w:name="Smart Hyperlink" w:semiHidden="1" w:unhideWhenUsed="1"/>
+    <w:lsdException w:name="Hashtag" w:semiHidden="1" w:unhideWhenUsed="1"/>
+    <w:lsdException w:name="Unresolved Mention" w:semiHidden="1" w:unhideWhenUsed="1"/>
+    <w:lsdException w:name="Smart Link" w:semiHidden="1" w:unhideWhenUsed="1"/>
   </w:latentStyles>
   <w:style w:type="paragraph" w:default="1" w:styleId="Normal">
     <w:name w:val="Normal"/>

</xml_diff>